<commit_message>
put images in document
</commit_message>
<xml_diff>
--- a/Mod8/Activity Diagrams.docx
+++ b/Mod8/Activity Diagrams.docx
@@ -2,11 +2,30 @@
 <file path=word/document.xml><?xml version="1.0" encoding="utf-8"?>
 <w:document xmlns:wpc="http://schemas.microsoft.com/office/word/2010/wordprocessingCanvas" xmlns:mc="http://schemas.openxmlformats.org/markup-compatibility/2006" xmlns:o="urn:schemas-microsoft-com:office:office" xmlns:r="http://schemas.openxmlformats.org/officeDocument/2006/relationships" xmlns:m="http://schemas.openxmlformats.org/officeDocument/2006/math" xmlns:v="urn:schemas-microsoft-com:vml" xmlns:wp14="http://schemas.microsoft.com/office/word/2010/wordprocessingDrawing" xmlns:wp="http://schemas.openxmlformats.org/drawingml/2006/wordprocessingDrawing" xmlns:w10="urn:schemas-microsoft-com:office:word" xmlns:w="http://schemas.openxmlformats.org/wordprocessingml/2006/main" xmlns:w14="http://schemas.microsoft.com/office/word/2010/wordml" xmlns:w15="http://schemas.microsoft.com/office/word/2012/wordml" xmlns:wpg="http://schemas.microsoft.com/office/word/2010/wordprocessingGroup" xmlns:wpi="http://schemas.microsoft.com/office/word/2010/wordprocessingInk" xmlns:wne="http://schemas.microsoft.com/office/word/2006/wordml" xmlns:wps="http://schemas.microsoft.com/office/word/2010/wordprocessingShape" mc:Ignorable="w14 w15 wp14">
   <w:body>
-    <w:p/>
-    <w:p>
-      <w:bookmarkStart w:id="0" w:name="_GoBack"/>
+    <w:p>
+      <w:pPr>
+        <w:rPr>
+          <w:noProof/>
+        </w:rPr>
+      </w:pPr>
       <w:r>
-        <w:pict w14:anchorId="7FB608CC">
+        <w:rPr>
+          <w:noProof/>
+        </w:rPr>
+        <w:t>System Checks for expired reservations</w:t>
+      </w:r>
+    </w:p>
+    <w:p>
+      <w:pPr>
+        <w:rPr>
+          <w:noProof/>
+        </w:rPr>
+      </w:pPr>
+      <w:r>
+        <w:rPr>
+          <w:noProof/>
+        </w:rPr>
+        <w:pict w14:anchorId="7A99E682">
           <v:shapetype id="_x0000_t75" coordsize="21600,21600" o:spt="75" o:preferrelative="t" path="m@4@5l@4@11@9@11@9@5xe" filled="f" stroked="f">
             <v:stroke joinstyle="miter"/>
             <v:formulas>
@@ -26,70 +45,223 @@
             <v:path o:extrusionok="f" gradientshapeok="t" o:connecttype="rect"/>
             <o:lock v:ext="edit" aspectratio="t"/>
           </v:shapetype>
-          <v:shape id="_x0000_i1025" type="#_x0000_t75" style="width:364.5pt;height:477.75pt">
-            <v:imagedata r:id="rId7" o:title="SystemChecksIfAccountIsInGoodStanding"/>
+          <v:shape id="_x0000_i1025" type="#_x0000_t75" style="width:468pt;height:531.75pt">
+            <v:imagedata r:id="rId7" o:title="System Checks for Expired Reservations" croptop="1710f"/>
           </v:shape>
         </w:pict>
       </w:r>
+    </w:p>
+    <w:p>
+      <w:pPr>
+        <w:rPr>
+          <w:noProof/>
+        </w:rPr>
+      </w:pPr>
+      <w:r>
+        <w:rPr>
+          <w:noProof/>
+        </w:rPr>
+        <w:lastRenderedPageBreak/>
+        <w:pict w14:anchorId="38FD22E3">
+          <v:shape id="_x0000_i1026" type="#_x0000_t75" style="width:467.25pt;height:483pt">
+            <v:imagedata r:id="rId8" o:title="System generates a report"/>
+          </v:shape>
+        </w:pict>
+      </w:r>
+    </w:p>
+    <w:p>
+      <w:pPr>
+        <w:rPr>
+          <w:noProof/>
+        </w:rPr>
+      </w:pPr>
+      <w:r>
+        <w:rPr>
+          <w:noProof/>
+        </w:rPr>
+        <w:br w:type="page"/>
+      </w:r>
+    </w:p>
+    <w:p>
+      <w:pPr>
+        <w:rPr>
+          <w:noProof/>
+        </w:rPr>
+      </w:pPr>
+      <w:r>
+        <w:rPr>
+          <w:noProof/>
+        </w:rPr>
+        <w:lastRenderedPageBreak/>
+        <w:t>System Lists Available Books</w:t>
+      </w:r>
+      <w:r>
+        <w:rPr>
+          <w:noProof/>
+        </w:rPr>
+        <w:pict w14:anchorId="4488812E">
+          <v:shape id="_x0000_i1032" type="#_x0000_t75" style="width:5in;height:529.5pt">
+            <v:imagedata r:id="rId9" o:title="System Lists Available Books"/>
+          </v:shape>
+        </w:pict>
+      </w:r>
+      <w:r>
+        <w:rPr>
+          <w:noProof/>
+        </w:rPr>
+        <w:lastRenderedPageBreak/>
+        <w:pict w14:anchorId="35C3E3A9">
+          <v:shape id="_x0000_i1027" type="#_x0000_t75" style="width:468pt;height:613.5pt">
+            <v:imagedata r:id="rId10" o:title="SystemChecksIfAccountIsInGoodStanding"/>
+          </v:shape>
+        </w:pict>
+      </w:r>
+    </w:p>
+    <w:p>
+      <w:pPr>
+        <w:rPr>
+          <w:noProof/>
+        </w:rPr>
+      </w:pPr>
+    </w:p>
+    <w:p>
+      <w:pPr>
+        <w:rPr>
+          <w:noProof/>
+        </w:rPr>
+      </w:pPr>
+      <w:r>
+        <w:rPr>
+          <w:noProof/>
+        </w:rPr>
+        <w:lastRenderedPageBreak/>
+        <w:t>System Reserves an audiobook</w:t>
+      </w:r>
+    </w:p>
+    <w:p>
+      <w:pPr>
+        <w:rPr>
+          <w:noProof/>
+        </w:rPr>
+      </w:pPr>
+      <w:r>
+        <w:rPr>
+          <w:noProof/>
+        </w:rPr>
+        <w:pict w14:anchorId="0AA3D3FC">
+          <v:shape id="_x0000_i1028" type="#_x0000_t75" style="width:467.25pt;height:195pt">
+            <v:imagedata r:id="rId11" o:title="SystemReservesAudiobook"/>
+          </v:shape>
+        </w:pict>
+      </w:r>
+    </w:p>
+    <w:p>
+      <w:pPr>
+        <w:rPr>
+          <w:noProof/>
+        </w:rPr>
+      </w:pPr>
+    </w:p>
+    <w:p>
+      <w:pPr>
+        <w:rPr>
+          <w:noProof/>
+        </w:rPr>
+      </w:pPr>
+      <w:r>
+        <w:rPr>
+          <w:noProof/>
+        </w:rPr>
+        <w:t>System Creates an account</w:t>
+      </w:r>
+    </w:p>
+    <w:p>
+      <w:pPr>
+        <w:rPr>
+          <w:noProof/>
+        </w:rPr>
+      </w:pPr>
+      <w:r>
+        <w:rPr>
+          <w:noProof/>
+        </w:rPr>
+        <w:pict w14:anchorId="760F3F3E">
+          <v:shape id="_x0000_i1029" type="#_x0000_t75" style="width:467.25pt;height:306pt">
+            <v:imagedata r:id="rId12" o:title="Account Created"/>
+          </v:shape>
+        </w:pict>
+      </w:r>
+    </w:p>
+    <w:p>
+      <w:pPr>
+        <w:rPr>
+          <w:noProof/>
+        </w:rPr>
+      </w:pPr>
+      <w:r>
+        <w:rPr>
+          <w:noProof/>
+        </w:rPr>
+        <w:lastRenderedPageBreak/>
+        <w:t>System adds a new audiobook</w:t>
+      </w:r>
+      <w:r>
+        <w:rPr>
+          <w:noProof/>
+        </w:rPr>
+        <w:pict w14:anchorId="7CBC12DC">
+          <v:shape id="_x0000_i1030" type="#_x0000_t75" style="width:468pt;height:271.5pt">
+            <v:imagedata r:id="rId13" o:title="AddNewAudiobook"/>
+          </v:shape>
+        </w:pict>
+      </w:r>
+    </w:p>
+    <w:p>
+      <w:pPr>
+        <w:rPr>
+          <w:noProof/>
+        </w:rPr>
+      </w:pPr>
+    </w:p>
+    <w:p>
+      <w:pPr>
+        <w:rPr>
+          <w:noProof/>
+        </w:rPr>
+      </w:pPr>
+    </w:p>
+    <w:p>
+      <w:pPr>
+        <w:rPr>
+          <w:noProof/>
+        </w:rPr>
+      </w:pPr>
+    </w:p>
+    <w:p>
+      <w:r>
+        <w:rPr>
+          <w:noProof/>
+        </w:rPr>
+        <w:lastRenderedPageBreak/>
+        <w:t>System marks an audiobook checked out</w:t>
+      </w:r>
+      <w:bookmarkStart w:id="0" w:name="_GoBack"/>
       <w:bookmarkEnd w:id="0"/>
-    </w:p>
-    <w:p>
       <w:r>
         <w:rPr>
           <w:noProof/>
         </w:rPr>
-        <w:lastRenderedPageBreak/>
-        <w:drawing>
-          <wp:inline distT="0" distB="0" distL="0" distR="0" wp14:anchorId="63E4814D" wp14:editId="55A284C5">
-            <wp:extent cx="5943600" cy="6137910"/>
-            <wp:effectExtent l="0" t="0" r="0" b="0"/>
-            <wp:docPr id="19" name="Picture 19"/>
-            <wp:cNvGraphicFramePr>
-              <a:graphicFrameLocks xmlns:a="http://schemas.openxmlformats.org/drawingml/2006/main" noChangeAspect="1"/>
-            </wp:cNvGraphicFramePr>
-            <a:graphic xmlns:a="http://schemas.openxmlformats.org/drawingml/2006/main">
-              <a:graphicData uri="http://schemas.openxmlformats.org/drawingml/2006/picture">
-                <pic:pic xmlns:pic="http://schemas.openxmlformats.org/drawingml/2006/picture">
-                  <pic:nvPicPr>
-                    <pic:cNvPr id="19" name="System generates a report.png"/>
-                    <pic:cNvPicPr/>
-                  </pic:nvPicPr>
-                  <pic:blipFill>
-                    <a:blip r:embed="rId8">
-                      <a:extLst>
-                        <a:ext uri="{28A0092B-C50C-407E-A947-70E740481C1C}">
-                          <a14:useLocalDpi xmlns:a14="http://schemas.microsoft.com/office/drawing/2010/main" val="0"/>
-                        </a:ext>
-                      </a:extLst>
-                    </a:blip>
-                    <a:stretch>
-                      <a:fillRect/>
-                    </a:stretch>
-                  </pic:blipFill>
-                  <pic:spPr>
-                    <a:xfrm>
-                      <a:off x="0" y="0"/>
-                      <a:ext cx="5943600" cy="6137910"/>
-                    </a:xfrm>
-                    <a:prstGeom prst="rect">
-                      <a:avLst/>
-                    </a:prstGeom>
-                    <a:noFill/>
-                    <a:ln>
-                      <a:noFill/>
-                    </a:ln>
-                  </pic:spPr>
-                </pic:pic>
-              </a:graphicData>
-            </a:graphic>
-          </wp:inline>
-        </w:drawing>
+        <w:pict w14:anchorId="3BAC5038">
+          <v:shape id="_x0000_i1031" type="#_x0000_t75" style="width:468pt;height:312pt">
+            <v:imagedata r:id="rId14" o:title="AudiobookCheckout"/>
+          </v:shape>
+        </w:pict>
       </w:r>
     </w:p>
     <w:p/>
     <w:p/>
     <w:sectPr>
-      <w:headerReference w:type="default" r:id="rId9"/>
+      <w:headerReference w:type="default" r:id="rId15"/>
       <w:pgSz w:w="12240" w:h="15840"/>
       <w:pgMar w:top="1440" w:right="1440" w:bottom="1440" w:left="1440" w:header="720" w:footer="720" w:gutter="0"/>
       <w:cols w:space="720"/>

</xml_diff>